<commit_message>
put a limit on chatbot, added questionnaire, cleaned files
</commit_message>
<xml_diff>
--- a/files/devis_agecap.docx
+++ b/files/devis_agecap.docx
@@ -1011,16 +1011,7 @@
                 <w:sz w:val="24"/>
                 <w:szCs w:val="24"/>
               </w:rPr>
-              <w:t xml:space="preserve">Membre </w:t>
-            </w:r>
-            <w:r>
-              <w:rPr>
-                <w:spacing w:val="-2"/>
-                <w:position w:val="-2"/>
-                <w:sz w:val="24"/>
-                <w:szCs w:val="24"/>
-              </w:rPr>
-              <w:t>3</w:t>
+              <w:t>Membre 3</w:t>
             </w:r>
           </w:p>
         </w:tc>
@@ -1081,16 +1072,7 @@
                 <w:sz w:val="24"/>
                 <w:szCs w:val="24"/>
               </w:rPr>
-              <w:t xml:space="preserve">Membre </w:t>
-            </w:r>
-            <w:r>
-              <w:rPr>
-                <w:spacing w:val="-2"/>
-                <w:position w:val="-2"/>
-                <w:sz w:val="24"/>
-                <w:szCs w:val="24"/>
-              </w:rPr>
-              <w:t>4</w:t>
+              <w:t>Membre 4</w:t>
             </w:r>
           </w:p>
         </w:tc>
@@ -1151,16 +1133,7 @@
                 <w:sz w:val="24"/>
                 <w:szCs w:val="24"/>
               </w:rPr>
-              <w:t xml:space="preserve">Membre </w:t>
-            </w:r>
-            <w:r>
-              <w:rPr>
-                <w:spacing w:val="-2"/>
-                <w:position w:val="-2"/>
-                <w:sz w:val="24"/>
-                <w:szCs w:val="24"/>
-              </w:rPr>
-              <w:t>5</w:t>
+              <w:t>Membre 5</w:t>
             </w:r>
           </w:p>
         </w:tc>
@@ -1228,16 +1201,7 @@
                 <w:sz w:val="24"/>
                 <w:szCs w:val="24"/>
               </w:rPr>
-              <w:t xml:space="preserve">Membre </w:t>
-            </w:r>
-            <w:r>
-              <w:rPr>
-                <w:spacing w:val="-2"/>
-                <w:position w:val="-2"/>
-                <w:sz w:val="24"/>
-                <w:szCs w:val="24"/>
-              </w:rPr>
-              <w:t>6</w:t>
+              <w:t>Membre 6</w:t>
             </w:r>
           </w:p>
         </w:tc>
@@ -1301,16 +1265,7 @@
                 <w:sz w:val="24"/>
                 <w:szCs w:val="24"/>
               </w:rPr>
-              <w:t xml:space="preserve">Membre </w:t>
-            </w:r>
-            <w:r>
-              <w:rPr>
-                <w:spacing w:val="-2"/>
-                <w:position w:val="-2"/>
-                <w:sz w:val="24"/>
-                <w:szCs w:val="24"/>
-              </w:rPr>
-              <w:t>7</w:t>
+              <w:t>Membre 7</w:t>
             </w:r>
           </w:p>
         </w:tc>
@@ -1398,6 +1353,16 @@
           <w:szCs w:val="24"/>
         </w:rPr>
         <w:t>d'assurance</w:t>
+      </w:r>
+      <w:r>
+        <w:rPr>
+          <w:b/>
+          <w:color w:val="003399"/>
+          <w:spacing w:val="-2"/>
+          <w:sz w:val="24"/>
+          <w:szCs w:val="24"/>
+        </w:rPr>
+        <w:t xml:space="preserve"> (Montant en dirhams)</w:t>
       </w:r>
     </w:p>
     <w:p>
@@ -2077,7 +2042,17 @@
                 <w:szCs w:val="24"/>
                 <w:lang w:eastAsia="fr-FR"/>
               </w:rPr>
-              <w:t xml:space="preserve">Prime </w:t>
+              <w:t>Montant</w:t>
+            </w:r>
+            <w:r>
+              <w:rPr>
+                <w:rFonts w:ascii="Calibri" w:eastAsia="Times New Roman" w:hAnsi="Calibri" w:cs="Calibri"/>
+                <w:color w:val="000000"/>
+                <w:sz w:val="24"/>
+                <w:szCs w:val="24"/>
+                <w:lang w:eastAsia="fr-FR"/>
+              </w:rPr>
+              <w:t xml:space="preserve"> </w:t>
             </w:r>
             <w:r>
               <w:rPr>
@@ -2107,7 +2082,7 @@
                 <w:szCs w:val="24"/>
                 <w:lang w:eastAsia="fr-FR"/>
               </w:rPr>
-              <w:t>annuelle</w:t>
+              <w:t>annuel</w:t>
             </w:r>
           </w:p>
         </w:tc>
@@ -2423,7 +2398,7 @@
                 <w:szCs w:val="24"/>
                 <w:lang w:eastAsia="fr-FR"/>
               </w:rPr>
-              <w:t xml:space="preserve">Prime </w:t>
+              <w:t>Montant</w:t>
             </w:r>
             <w:r>
               <w:rPr>
@@ -2433,7 +2408,17 @@
                 <w:szCs w:val="24"/>
                 <w:lang w:eastAsia="fr-FR"/>
               </w:rPr>
-              <w:t>TTC semestrielle</w:t>
+              <w:t xml:space="preserve"> </w:t>
+            </w:r>
+            <w:r>
+              <w:rPr>
+                <w:rFonts w:ascii="Calibri" w:eastAsia="Times New Roman" w:hAnsi="Calibri" w:cs="Calibri"/>
+                <w:color w:val="000000"/>
+                <w:sz w:val="24"/>
+                <w:szCs w:val="24"/>
+                <w:lang w:eastAsia="fr-FR"/>
+              </w:rPr>
+              <w:t>TTC semestriel</w:t>
             </w:r>
           </w:p>
         </w:tc>
@@ -2749,7 +2734,7 @@
                 <w:szCs w:val="24"/>
                 <w:lang w:eastAsia="fr-FR"/>
               </w:rPr>
-              <w:t xml:space="preserve">Prime </w:t>
+              <w:t>Montant</w:t>
             </w:r>
             <w:r>
               <w:rPr>
@@ -2769,7 +2754,17 @@
                 <w:szCs w:val="24"/>
                 <w:lang w:eastAsia="fr-FR"/>
               </w:rPr>
-              <w:t>TTC trimestrielle</w:t>
+              <w:t xml:space="preserve"> </w:t>
+            </w:r>
+            <w:r>
+              <w:rPr>
+                <w:rFonts w:ascii="Calibri" w:eastAsia="Times New Roman" w:hAnsi="Calibri" w:cs="Calibri"/>
+                <w:color w:val="000000"/>
+                <w:sz w:val="24"/>
+                <w:szCs w:val="24"/>
+                <w:lang w:eastAsia="fr-FR"/>
+              </w:rPr>
+              <w:t>TTC trimestriel</w:t>
             </w:r>
           </w:p>
         </w:tc>
@@ -3085,7 +3080,17 @@
                 <w:szCs w:val="24"/>
                 <w:lang w:eastAsia="fr-FR"/>
               </w:rPr>
-              <w:t>Prime TTC mensuelle</w:t>
+              <w:t>Montant</w:t>
+            </w:r>
+            <w:r>
+              <w:rPr>
+                <w:rFonts w:ascii="Calibri" w:eastAsia="Times New Roman" w:hAnsi="Calibri" w:cs="Calibri"/>
+                <w:color w:val="000000"/>
+                <w:sz w:val="24"/>
+                <w:szCs w:val="24"/>
+                <w:lang w:eastAsia="fr-FR"/>
+              </w:rPr>
+              <w:t xml:space="preserve"> TTC mensuel</w:t>
             </w:r>
           </w:p>
         </w:tc>
@@ -9341,7 +9346,11 @@
           </mc:Choice>
           <mc:Fallback>
             <w:pict>
-              <v:shape w14:anchorId="57901479" id="Textbox 12" o:spid="_x0000_s1027" type="#_x0000_t202" style="position:absolute;left:0;text-align:left;margin-left:23.5pt;margin-top:13.6pt;width:557pt;height:538.7pt;z-index:251649536;visibility:visible;mso-wrap-style:square;mso-wrap-distance-left:0;mso-wrap-distance-top:0;mso-wrap-distance-right:0;mso-wrap-distance-bottom:0;mso-position-horizontal:absolute;mso-position-horizontal-relative:page;mso-position-vertical:absolute;mso-position-vertical-relative:text;v-text-anchor:top" o:gfxdata="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" filled="f" stroked="f">
+              <v:shapetype w14:anchorId="57901479" id="_x0000_t202" coordsize="21600,21600" o:spt="202" path="m,l,21600r21600,l21600,xe">
+                <v:stroke joinstyle="miter"/>
+                <v:path gradientshapeok="t" o:connecttype="rect"/>
+              </v:shapetype>
+              <v:shape id="Textbox 12" o:spid="_x0000_s1027" type="#_x0000_t202" style="position:absolute;left:0;text-align:left;margin-left:23.5pt;margin-top:13.6pt;width:557pt;height:538.7pt;z-index:251649536;visibility:visible;mso-wrap-style:square;mso-wrap-distance-left:0;mso-wrap-distance-top:0;mso-wrap-distance-right:0;mso-wrap-distance-bottom:0;mso-position-horizontal:absolute;mso-position-horizontal-relative:page;mso-position-vertical:absolute;mso-position-vertical-relative:text;v-text-anchor:top" o:gfxdata="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" filled="f" stroked="f">
                 <v:textbox inset="0,0,0,0">
                   <w:txbxContent>
                     <w:tbl>

</xml_diff>